<commit_message>
added explanations and updated the dev docs
</commit_message>
<xml_diff>
--- a/DevDocs.docx
+++ b/DevDocs.docx
@@ -279,8 +279,309 @@
         </w:rPr>
         <w:t>Remember that refreshing the client is different from refreshing the server when making changes. Make sure to press Ctrl + C to stop the server if you have made changes to the server code.</w:t>
       </w:r>
+    </w:p>
+    <w:p>
+      <w:pPr>
+        <w:rPr>
+          <w:rFonts w:asciiTheme="majorHAnsi" w:hAnsiTheme="majorHAnsi" w:cstheme="majorHAnsi"/>
+          <w:sz w:val="24"/>
+          <w:szCs w:val="24"/>
+          <w:lang w:val="en-US"/>
+        </w:rPr>
+      </w:pPr>
+    </w:p>
+    <w:p>
+      <w:pPr>
+        <w:pStyle w:val="Heading1"/>
+      </w:pPr>
+      <w:r>
+        <w:t xml:space="preserve">The </w:t>
+      </w:r>
+      <w:r>
+        <w:t>type</w:t>
+      </w:r>
+      <w:r>
+        <w:t>Check object</w:t>
+      </w:r>
+    </w:p>
+    <w:p/>
+    <w:p>
+      <w:pPr>
+        <w:rPr>
+          <w:sz w:val="24"/>
+          <w:szCs w:val="24"/>
+        </w:rPr>
+      </w:pPr>
+      <w:r>
+        <w:rPr>
+          <w:sz w:val="24"/>
+          <w:szCs w:val="24"/>
+        </w:rPr>
+        <w:t xml:space="preserve">The important convention to follow </w:t>
+      </w:r>
+      <w:r>
+        <w:rPr>
+          <w:sz w:val="24"/>
+          <w:szCs w:val="24"/>
+        </w:rPr>
+        <w:t xml:space="preserve">in the programming of this application is to use getter and setter functions for all classes. </w:t>
+      </w:r>
+      <w:r>
+        <w:rPr>
+          <w:sz w:val="24"/>
+          <w:szCs w:val="24"/>
+        </w:rPr>
+        <w:t>JavaScript doesn’t let us be strict with out data types, therefore we use the two following methods in the typeCheck object</w:t>
+      </w:r>
+      <w:r>
+        <w:rPr>
+          <w:sz w:val="24"/>
+          <w:szCs w:val="24"/>
+        </w:rPr>
+        <w:t xml:space="preserve"> to enforce this</w:t>
+      </w:r>
+      <w:r>
+        <w:rPr>
+          <w:sz w:val="24"/>
+          <w:szCs w:val="24"/>
+        </w:rPr>
+        <w:t>:</w:t>
+      </w:r>
+    </w:p>
+    <w:p>
+      <w:pPr>
+        <w:rPr>
+          <w:rFonts w:ascii="Consolas" w:hAnsi="Consolas"/>
+          <w:sz w:val="24"/>
+          <w:szCs w:val="24"/>
+        </w:rPr>
+      </w:pPr>
+      <w:r>
+        <w:rPr>
+          <w:sz w:val="24"/>
+          <w:szCs w:val="24"/>
+        </w:rPr>
+        <w:tab/>
+      </w:r>
+      <w:r>
+        <w:rPr>
+          <w:rFonts w:ascii="Consolas" w:hAnsi="Consolas"/>
+          <w:sz w:val="24"/>
+          <w:szCs w:val="24"/>
+        </w:rPr>
+        <w:t>static object(dataType, parameter) {</w:t>
+      </w:r>
+    </w:p>
+    <w:p>
+      <w:pPr>
+        <w:rPr>
+          <w:rFonts w:ascii="Consolas" w:hAnsi="Consolas"/>
+          <w:sz w:val="24"/>
+          <w:szCs w:val="24"/>
+        </w:rPr>
+      </w:pPr>
+      <w:r>
+        <w:rPr>
+          <w:rFonts w:ascii="Consolas" w:hAnsi="Consolas"/>
+          <w:sz w:val="24"/>
+          <w:szCs w:val="24"/>
+        </w:rPr>
+        <w:tab/>
+      </w:r>
+      <w:r>
+        <w:rPr>
+          <w:rFonts w:ascii="Consolas" w:hAnsi="Consolas"/>
+          <w:sz w:val="24"/>
+          <w:szCs w:val="24"/>
+        </w:rPr>
+        <w:tab/>
+        <w:t>...</w:t>
+      </w:r>
+    </w:p>
+    <w:p>
+      <w:pPr>
+        <w:rPr>
+          <w:rFonts w:ascii="Consolas" w:hAnsi="Consolas"/>
+          <w:sz w:val="24"/>
+          <w:szCs w:val="24"/>
+        </w:rPr>
+      </w:pPr>
+      <w:r>
+        <w:rPr>
+          <w:rFonts w:ascii="Consolas" w:hAnsi="Consolas"/>
+          <w:sz w:val="24"/>
+          <w:szCs w:val="24"/>
+        </w:rPr>
+        <w:tab/>
+        <w:t>static prim</w:t>
+      </w:r>
+      <w:r>
+        <w:rPr>
+          <w:rFonts w:ascii="Consolas" w:hAnsi="Consolas"/>
+          <w:sz w:val="24"/>
+          <w:szCs w:val="24"/>
+        </w:rPr>
+        <w:t>itive</w:t>
+      </w:r>
+      <w:r>
+        <w:rPr>
+          <w:rFonts w:ascii="Consolas" w:hAnsi="Consolas"/>
+          <w:sz w:val="24"/>
+          <w:szCs w:val="24"/>
+        </w:rPr>
+        <w:t>(testValue, parameter) {</w:t>
+      </w:r>
+    </w:p>
+    <w:p>
+      <w:pPr>
+        <w:rPr>
+          <w:rFonts w:ascii="Consolas" w:hAnsi="Consolas"/>
+          <w:sz w:val="24"/>
+          <w:szCs w:val="24"/>
+        </w:rPr>
+      </w:pPr>
+      <w:r>
+        <w:rPr>
+          <w:rFonts w:ascii="Consolas" w:hAnsi="Consolas"/>
+          <w:sz w:val="24"/>
+          <w:szCs w:val="24"/>
+        </w:rPr>
+        <w:tab/>
+      </w:r>
+      <w:r>
+        <w:rPr>
+          <w:rFonts w:ascii="Consolas" w:hAnsi="Consolas"/>
+          <w:sz w:val="24"/>
+          <w:szCs w:val="24"/>
+        </w:rPr>
+        <w:tab/>
+        <w:t>...</w:t>
+      </w:r>
+    </w:p>
+    <w:p>
+      <w:pPr>
+        <w:rPr>
+          <w:rFonts w:asciiTheme="majorHAnsi" w:hAnsiTheme="majorHAnsi" w:cstheme="majorHAnsi"/>
+          <w:sz w:val="24"/>
+          <w:szCs w:val="24"/>
+        </w:rPr>
+      </w:pPr>
+      <w:r>
+        <w:rPr>
+          <w:rFonts w:asciiTheme="majorHAnsi" w:hAnsiTheme="majorHAnsi" w:cstheme="majorHAnsi"/>
+          <w:sz w:val="24"/>
+          <w:szCs w:val="24"/>
+        </w:rPr>
+        <w:t>The first function takes in the constructor of a class and a value that is to be modified</w:t>
+      </w:r>
+      <w:r>
+        <w:rPr>
+          <w:rFonts w:asciiTheme="majorHAnsi" w:hAnsiTheme="majorHAnsi" w:cstheme="majorHAnsi"/>
+          <w:sz w:val="24"/>
+          <w:szCs w:val="24"/>
+        </w:rPr>
+        <w:t xml:space="preserve">, then with some magic it checks if the value is an instance of that class. If not, it throws an error and </w:t>
+      </w:r>
+      <w:r>
+        <w:rPr>
+          <w:rFonts w:asciiTheme="majorHAnsi" w:hAnsiTheme="majorHAnsi" w:cstheme="majorHAnsi"/>
+          <w:sz w:val="24"/>
+          <w:szCs w:val="24"/>
+        </w:rPr>
+        <w:lastRenderedPageBreak/>
+        <w:t xml:space="preserve">terminates the application. The </w:t>
+      </w:r>
+      <w:r>
+        <w:rPr>
+          <w:rFonts w:ascii="Consolas" w:hAnsi="Consolas" w:cstheme="majorHAnsi"/>
+          <w:sz w:val="24"/>
+          <w:szCs w:val="24"/>
+        </w:rPr>
+        <w:t>primitive</w:t>
+      </w:r>
+      <w:r>
+        <w:rPr>
+          <w:rFonts w:asciiTheme="majorHAnsi" w:hAnsiTheme="majorHAnsi" w:cstheme="majorHAnsi"/>
+          <w:sz w:val="24"/>
+          <w:szCs w:val="24"/>
+        </w:rPr>
+        <w:t xml:space="preserve"> function takes in a primitive JavaScript value and checks if the parameter is of the same type. </w:t>
+      </w:r>
+      <w:r>
+        <w:rPr>
+          <w:rFonts w:asciiTheme="majorHAnsi" w:hAnsiTheme="majorHAnsi" w:cstheme="majorHAnsi"/>
+          <w:sz w:val="24"/>
+          <w:szCs w:val="24"/>
+        </w:rPr>
+        <w:t xml:space="preserve">It performs the same error check. </w:t>
+      </w:r>
+      <w:r>
+        <w:rPr>
+          <w:rFonts w:asciiTheme="majorHAnsi" w:hAnsiTheme="majorHAnsi" w:cstheme="majorHAnsi"/>
+          <w:sz w:val="24"/>
+          <w:szCs w:val="24"/>
+        </w:rPr>
+        <w:t xml:space="preserve">Do NOT use this with classes. </w:t>
+      </w:r>
+    </w:p>
+    <w:p>
+      <w:pPr>
+        <w:rPr>
+          <w:rFonts w:asciiTheme="majorHAnsi" w:hAnsiTheme="majorHAnsi" w:cstheme="majorHAnsi"/>
+          <w:sz w:val="24"/>
+          <w:szCs w:val="24"/>
+        </w:rPr>
+      </w:pPr>
+      <w:r>
+        <w:rPr>
+          <w:rFonts w:asciiTheme="majorHAnsi" w:hAnsiTheme="majorHAnsi" w:cstheme="majorHAnsi"/>
+          <w:sz w:val="24"/>
+          <w:szCs w:val="24"/>
+        </w:rPr>
+        <w:t xml:space="preserve">You may ask, how do I use these functions? Well, wherever you have a setter function in a class or anywhere in your code you care about using correct data types. </w:t>
+      </w:r>
+      <w:r>
+        <w:rPr>
+          <w:rFonts w:asciiTheme="majorHAnsi" w:hAnsiTheme="majorHAnsi" w:cstheme="majorHAnsi"/>
+          <w:sz w:val="24"/>
+          <w:szCs w:val="24"/>
+        </w:rPr>
+        <w:t xml:space="preserve">In a setter, just place this function at the top before setting any class values. </w:t>
+      </w:r>
       <w:bookmarkStart w:id="0" w:name="_GoBack"/>
       <w:bookmarkEnd w:id="0"/>
+      <w:r>
+        <w:rPr>
+          <w:rFonts w:asciiTheme="majorHAnsi" w:hAnsiTheme="majorHAnsi" w:cstheme="majorHAnsi"/>
+          <w:sz w:val="24"/>
+          <w:szCs w:val="24"/>
+        </w:rPr>
+        <w:t xml:space="preserve">This is also good for checking if values </w:t>
+      </w:r>
+      <w:r>
+        <w:rPr>
+          <w:rFonts w:asciiTheme="majorHAnsi" w:hAnsiTheme="majorHAnsi" w:cstheme="majorHAnsi"/>
+          <w:sz w:val="24"/>
+          <w:szCs w:val="24"/>
+        </w:rPr>
+        <w:t xml:space="preserve">ever </w:t>
+      </w:r>
+      <w:r>
+        <w:rPr>
+          <w:rFonts w:asciiTheme="majorHAnsi" w:hAnsiTheme="majorHAnsi" w:cstheme="majorHAnsi"/>
+          <w:sz w:val="24"/>
+          <w:szCs w:val="24"/>
+        </w:rPr>
+        <w:t>get assigned to NaN or undefined</w:t>
+      </w:r>
+      <w:r>
+        <w:rPr>
+          <w:rFonts w:asciiTheme="majorHAnsi" w:hAnsiTheme="majorHAnsi" w:cstheme="majorHAnsi"/>
+          <w:sz w:val="24"/>
+          <w:szCs w:val="24"/>
+        </w:rPr>
+        <w:t xml:space="preserve"> unintentionally. </w:t>
+      </w:r>
     </w:p>
     <w:sectPr>
       <w:type w:val="continuous"/>

</xml_diff>

<commit_message>
added _ prefices to all private class variables
</commit_message>
<xml_diff>
--- a/DevDocs.docx
+++ b/DevDocs.docx
@@ -94,14 +94,25 @@
         </w:rPr>
         <w:tab/>
       </w:r>
-      <w:r>
-        <w:rPr>
-          <w:rFonts w:ascii="Consolas" w:hAnsi="Consolas"/>
-          <w:sz w:val="24"/>
-          <w:szCs w:val="24"/>
-          <w:lang w:val="en-US"/>
-        </w:rPr>
-        <w:t>npm install express</w:t>
+      <w:proofErr w:type="spellStart"/>
+      <w:r>
+        <w:rPr>
+          <w:rFonts w:ascii="Consolas" w:hAnsi="Consolas"/>
+          <w:sz w:val="24"/>
+          <w:szCs w:val="24"/>
+          <w:lang w:val="en-US"/>
+        </w:rPr>
+        <w:t>npm</w:t>
+      </w:r>
+      <w:proofErr w:type="spellEnd"/>
+      <w:r>
+        <w:rPr>
+          <w:rFonts w:ascii="Consolas" w:hAnsi="Consolas"/>
+          <w:sz w:val="24"/>
+          <w:szCs w:val="24"/>
+          <w:lang w:val="en-US"/>
+        </w:rPr>
+        <w:t xml:space="preserve"> install express</w:t>
       </w:r>
     </w:p>
     <w:p>
@@ -121,7 +132,26 @@
           <w:lang w:val="en-US"/>
         </w:rPr>
         <w:tab/>
-        <w:t>npm install socket.io</w:t>
+      </w:r>
+      <w:proofErr w:type="spellStart"/>
+      <w:r>
+        <w:rPr>
+          <w:rFonts w:ascii="Consolas" w:hAnsi="Consolas"/>
+          <w:sz w:val="24"/>
+          <w:szCs w:val="24"/>
+          <w:lang w:val="en-US"/>
+        </w:rPr>
+        <w:t>npm</w:t>
+      </w:r>
+      <w:proofErr w:type="spellEnd"/>
+      <w:r>
+        <w:rPr>
+          <w:rFonts w:ascii="Consolas" w:hAnsi="Consolas"/>
+          <w:sz w:val="24"/>
+          <w:szCs w:val="24"/>
+          <w:lang w:val="en-US"/>
+        </w:rPr>
+        <w:t xml:space="preserve"> install socket.io</w:t>
       </w:r>
     </w:p>
     <w:p>
@@ -215,7 +245,27 @@
           <w:szCs w:val="24"/>
           <w:lang w:val="en-US"/>
         </w:rPr>
-        <w:t>node src/app.js</w:t>
+        <w:t xml:space="preserve">node </w:t>
+      </w:r>
+      <w:proofErr w:type="spellStart"/>
+      <w:r>
+        <w:rPr>
+          <w:rFonts w:ascii="Consolas" w:hAnsi="Consolas"/>
+          <w:sz w:val="24"/>
+          <w:szCs w:val="24"/>
+          <w:lang w:val="en-US"/>
+        </w:rPr>
+        <w:t>src</w:t>
+      </w:r>
+      <w:proofErr w:type="spellEnd"/>
+      <w:r>
+        <w:rPr>
+          <w:rFonts w:ascii="Consolas" w:hAnsi="Consolas"/>
+          <w:sz w:val="24"/>
+          <w:szCs w:val="24"/>
+          <w:lang w:val="en-US"/>
+        </w:rPr>
+        <w:t>/app.js</w:t>
       </w:r>
     </w:p>
     <w:p>
@@ -297,11 +347,16 @@
       <w:r>
         <w:t xml:space="preserve">The </w:t>
       </w:r>
+      <w:proofErr w:type="spellStart"/>
       <w:r>
         <w:t>type</w:t>
       </w:r>
       <w:r>
-        <w:t>Check object</w:t>
+        <w:t>Check</w:t>
+      </w:r>
+      <w:proofErr w:type="spellEnd"/>
+      <w:r>
+        <w:t xml:space="preserve"> object</w:t>
       </w:r>
     </w:p>
     <w:p/>
@@ -331,7 +386,23 @@
           <w:sz w:val="24"/>
           <w:szCs w:val="24"/>
         </w:rPr>
-        <w:t>JavaScript doesn’t let us be strict with out data types, therefore we use the two following methods in the typeCheck object</w:t>
+        <w:t xml:space="preserve">JavaScript doesn’t let us be strict with out data types, therefore we use the two following methods in the </w:t>
+      </w:r>
+      <w:proofErr w:type="spellStart"/>
+      <w:r>
+        <w:rPr>
+          <w:sz w:val="24"/>
+          <w:szCs w:val="24"/>
+        </w:rPr>
+        <w:t>typeCheck</w:t>
+      </w:r>
+      <w:proofErr w:type="spellEnd"/>
+      <w:r>
+        <w:rPr>
+          <w:sz w:val="24"/>
+          <w:szCs w:val="24"/>
+        </w:rPr>
+        <w:t xml:space="preserve"> object</w:t>
       </w:r>
       <w:r>
         <w:rPr>
@@ -369,7 +440,43 @@
           <w:sz w:val="24"/>
           <w:szCs w:val="24"/>
         </w:rPr>
-        <w:t>static object(dataType, parameter) {</w:t>
+        <w:t xml:space="preserve">static </w:t>
+      </w:r>
+      <w:proofErr w:type="gramStart"/>
+      <w:r>
+        <w:rPr>
+          <w:rFonts w:ascii="Consolas" w:hAnsi="Consolas"/>
+          <w:sz w:val="24"/>
+          <w:szCs w:val="24"/>
+        </w:rPr>
+        <w:t>instance</w:t>
+      </w:r>
+      <w:r>
+        <w:rPr>
+          <w:rFonts w:ascii="Consolas" w:hAnsi="Consolas"/>
+          <w:sz w:val="24"/>
+          <w:szCs w:val="24"/>
+        </w:rPr>
+        <w:t>(</w:t>
+      </w:r>
+      <w:proofErr w:type="spellStart"/>
+      <w:proofErr w:type="gramEnd"/>
+      <w:r>
+        <w:rPr>
+          <w:rFonts w:ascii="Consolas" w:hAnsi="Consolas"/>
+          <w:sz w:val="24"/>
+          <w:szCs w:val="24"/>
+        </w:rPr>
+        <w:t>dataType</w:t>
+      </w:r>
+      <w:proofErr w:type="spellEnd"/>
+      <w:r>
+        <w:rPr>
+          <w:rFonts w:ascii="Consolas" w:hAnsi="Consolas"/>
+          <w:sz w:val="24"/>
+          <w:szCs w:val="24"/>
+        </w:rPr>
+        <w:t>, parameter) {</w:t>
       </w:r>
     </w:p>
     <w:p>
@@ -413,7 +520,16 @@
           <w:szCs w:val="24"/>
         </w:rPr>
         <w:tab/>
-        <w:t>static prim</w:t>
+        <w:t xml:space="preserve">static </w:t>
+      </w:r>
+      <w:proofErr w:type="gramStart"/>
+      <w:r>
+        <w:rPr>
+          <w:rFonts w:ascii="Consolas" w:hAnsi="Consolas"/>
+          <w:sz w:val="24"/>
+          <w:szCs w:val="24"/>
+        </w:rPr>
+        <w:t>prim</w:t>
       </w:r>
       <w:r>
         <w:rPr>
@@ -429,7 +545,26 @@
           <w:sz w:val="24"/>
           <w:szCs w:val="24"/>
         </w:rPr>
-        <w:t>(testValue, parameter) {</w:t>
+        <w:t>(</w:t>
+      </w:r>
+      <w:proofErr w:type="spellStart"/>
+      <w:proofErr w:type="gramEnd"/>
+      <w:r>
+        <w:rPr>
+          <w:rFonts w:ascii="Consolas" w:hAnsi="Consolas"/>
+          <w:sz w:val="24"/>
+          <w:szCs w:val="24"/>
+        </w:rPr>
+        <w:t>testValue</w:t>
+      </w:r>
+      <w:proofErr w:type="spellEnd"/>
+      <w:r>
+        <w:rPr>
+          <w:rFonts w:ascii="Consolas" w:hAnsi="Consolas"/>
+          <w:sz w:val="24"/>
+          <w:szCs w:val="24"/>
+        </w:rPr>
+        <w:t>, parameter) {</w:t>
       </w:r>
     </w:p>
     <w:p>
@@ -548,40 +683,58 @@
         </w:rPr>
         <w:t xml:space="preserve">In a setter, just place this function at the top before setting any class values. </w:t>
       </w:r>
+      <w:r>
+        <w:rPr>
+          <w:rFonts w:asciiTheme="majorHAnsi" w:hAnsiTheme="majorHAnsi" w:cstheme="majorHAnsi"/>
+          <w:sz w:val="24"/>
+          <w:szCs w:val="24"/>
+        </w:rPr>
+        <w:t xml:space="preserve">This is also good for checking if values </w:t>
+      </w:r>
+      <w:r>
+        <w:rPr>
+          <w:rFonts w:asciiTheme="majorHAnsi" w:hAnsiTheme="majorHAnsi" w:cstheme="majorHAnsi"/>
+          <w:sz w:val="24"/>
+          <w:szCs w:val="24"/>
+        </w:rPr>
+        <w:t xml:space="preserve">ever </w:t>
+      </w:r>
+      <w:r>
+        <w:rPr>
+          <w:rFonts w:asciiTheme="majorHAnsi" w:hAnsiTheme="majorHAnsi" w:cstheme="majorHAnsi"/>
+          <w:sz w:val="24"/>
+          <w:szCs w:val="24"/>
+        </w:rPr>
+        <w:t xml:space="preserve">get assigned to </w:t>
+      </w:r>
+      <w:proofErr w:type="spellStart"/>
+      <w:r>
+        <w:rPr>
+          <w:rFonts w:asciiTheme="majorHAnsi" w:hAnsiTheme="majorHAnsi" w:cstheme="majorHAnsi"/>
+          <w:sz w:val="24"/>
+          <w:szCs w:val="24"/>
+        </w:rPr>
+        <w:t>NaN</w:t>
+      </w:r>
+      <w:proofErr w:type="spellEnd"/>
+      <w:r>
+        <w:rPr>
+          <w:rFonts w:asciiTheme="majorHAnsi" w:hAnsiTheme="majorHAnsi" w:cstheme="majorHAnsi"/>
+          <w:sz w:val="24"/>
+          <w:szCs w:val="24"/>
+        </w:rPr>
+        <w:t xml:space="preserve"> or undefined</w:t>
+      </w:r>
+      <w:r>
+        <w:rPr>
+          <w:rFonts w:asciiTheme="majorHAnsi" w:hAnsiTheme="majorHAnsi" w:cstheme="majorHAnsi"/>
+          <w:sz w:val="24"/>
+          <w:szCs w:val="24"/>
+        </w:rPr>
+        <w:t xml:space="preserve"> unintentionally. </w:t>
+      </w:r>
       <w:bookmarkStart w:id="0" w:name="_GoBack"/>
       <w:bookmarkEnd w:id="0"/>
-      <w:r>
-        <w:rPr>
-          <w:rFonts w:asciiTheme="majorHAnsi" w:hAnsiTheme="majorHAnsi" w:cstheme="majorHAnsi"/>
-          <w:sz w:val="24"/>
-          <w:szCs w:val="24"/>
-        </w:rPr>
-        <w:t xml:space="preserve">This is also good for checking if values </w:t>
-      </w:r>
-      <w:r>
-        <w:rPr>
-          <w:rFonts w:asciiTheme="majorHAnsi" w:hAnsiTheme="majorHAnsi" w:cstheme="majorHAnsi"/>
-          <w:sz w:val="24"/>
-          <w:szCs w:val="24"/>
-        </w:rPr>
-        <w:t xml:space="preserve">ever </w:t>
-      </w:r>
-      <w:r>
-        <w:rPr>
-          <w:rFonts w:asciiTheme="majorHAnsi" w:hAnsiTheme="majorHAnsi" w:cstheme="majorHAnsi"/>
-          <w:sz w:val="24"/>
-          <w:szCs w:val="24"/>
-        </w:rPr>
-        <w:t>get assigned to NaN or undefined</w:t>
-      </w:r>
-      <w:r>
-        <w:rPr>
-          <w:rFonts w:asciiTheme="majorHAnsi" w:hAnsiTheme="majorHAnsi" w:cstheme="majorHAnsi"/>
-          <w:sz w:val="24"/>
-          <w:szCs w:val="24"/>
-        </w:rPr>
-        <w:t xml:space="preserve"> unintentionally. </w:t>
-      </w:r>
     </w:p>
     <w:sectPr>
       <w:type w:val="continuous"/>
@@ -990,6 +1143,7 @@
   <w:style w:type="paragraph" w:default="1" w:styleId="Normal">
     <w:name w:val="Normal"/>
     <w:qFormat/>
+    <w:rsid w:val="00E25524"/>
   </w:style>
   <w:style w:type="paragraph" w:styleId="Heading1">
     <w:name w:val="heading 1"/>

</xml_diff>

<commit_message>
Added like a fuck ton of shit
</commit_message>
<xml_diff>
--- a/DevDocs.docx
+++ b/DevDocs.docx
@@ -389,6 +389,7 @@
         </w:rPr>
         <w:t xml:space="preserve">static </w:t>
       </w:r>
+      <w:proofErr w:type="gramStart"/>
       <w:r>
         <w:rPr>
           <w:rFonts w:ascii="Consolas" w:hAnsi="Consolas"/>
@@ -403,7 +404,16 @@
           <w:sz w:val="24"/>
           <w:szCs w:val="24"/>
         </w:rPr>
-        <w:t>(dataType, parameter) {</w:t>
+        <w:t>(</w:t>
+      </w:r>
+      <w:proofErr w:type="gramEnd"/>
+      <w:r>
+        <w:rPr>
+          <w:rFonts w:ascii="Consolas" w:hAnsi="Consolas"/>
+          <w:sz w:val="24"/>
+          <w:szCs w:val="24"/>
+        </w:rPr>
+        <w:t>dataType, parameter) {</w:t>
       </w:r>
     </w:p>
     <w:p>
@@ -447,7 +457,16 @@
           <w:szCs w:val="24"/>
         </w:rPr>
         <w:tab/>
-        <w:t>static prim</w:t>
+        <w:t xml:space="preserve">static </w:t>
+      </w:r>
+      <w:proofErr w:type="gramStart"/>
+      <w:r>
+        <w:rPr>
+          <w:rFonts w:ascii="Consolas" w:hAnsi="Consolas"/>
+          <w:sz w:val="24"/>
+          <w:szCs w:val="24"/>
+        </w:rPr>
+        <w:t>prim</w:t>
       </w:r>
       <w:r>
         <w:rPr>
@@ -463,7 +482,16 @@
           <w:sz w:val="24"/>
           <w:szCs w:val="24"/>
         </w:rPr>
-        <w:t>(testValue, parameter) {</w:t>
+        <w:t>(</w:t>
+      </w:r>
+      <w:proofErr w:type="gramEnd"/>
+      <w:r>
+        <w:rPr>
+          <w:rFonts w:ascii="Consolas" w:hAnsi="Consolas"/>
+          <w:sz w:val="24"/>
+          <w:szCs w:val="24"/>
+        </w:rPr>
+        <w:t>testValue, parameter) {</w:t>
       </w:r>
     </w:p>
     <w:p>
@@ -606,8 +634,6 @@
         </w:rPr>
         <w:t>assigning</w:t>
       </w:r>
-      <w:bookmarkStart w:id="0" w:name="_GoBack"/>
-      <w:bookmarkEnd w:id="0"/>
       <w:r>
         <w:rPr>
           <w:rFonts w:asciiTheme="majorHAnsi" w:hAnsiTheme="majorHAnsi" w:cstheme="majorHAnsi"/>
@@ -722,6 +748,897 @@
           <w:szCs w:val="24"/>
         </w:rPr>
         <w:t xml:space="preserve">On all class variables/properties that you do not want to be accessible outside of the class, add an underscore prefix to its name. This does not make the variable private, but this is rather a naming convention reminding you to create getters and setters avoiding errors. </w:t>
+      </w:r>
+    </w:p>
+    <w:p>
+      <w:pPr>
+        <w:rPr>
+          <w:sz w:val="24"/>
+          <w:szCs w:val="24"/>
+        </w:rPr>
+      </w:pPr>
+    </w:p>
+    <w:p>
+      <w:pPr>
+        <w:pStyle w:val="Heading1"/>
+      </w:pPr>
+      <w:r>
+        <w:t>The S and C class prefix</w:t>
+      </w:r>
+    </w:p>
+    <w:p/>
+    <w:p>
+      <w:pPr>
+        <w:rPr>
+          <w:sz w:val="24"/>
+          <w:szCs w:val="24"/>
+        </w:rPr>
+      </w:pPr>
+      <w:r>
+        <w:rPr>
+          <w:sz w:val="24"/>
+          <w:szCs w:val="24"/>
+        </w:rPr>
+        <w:t>On certain classes</w:t>
+      </w:r>
+      <w:r>
+        <w:rPr>
+          <w:sz w:val="24"/>
+          <w:szCs w:val="24"/>
+        </w:rPr>
+        <w:t xml:space="preserve"> that have the same name both on client and server but have different functionalities, you distinguish them by adding an S (server) or C (client) prefix on the class name. </w:t>
+      </w:r>
+      <w:r>
+        <w:rPr>
+          <w:sz w:val="24"/>
+          <w:szCs w:val="24"/>
+        </w:rPr>
+        <w:t xml:space="preserve">For example, SEntity would be on the server while CEntity would be on the client. </w:t>
+      </w:r>
+    </w:p>
+    <w:p>
+      <w:pPr>
+        <w:rPr>
+          <w:rFonts w:asciiTheme="majorHAnsi" w:hAnsiTheme="majorHAnsi" w:cstheme="majorHAnsi"/>
+          <w:sz w:val="24"/>
+          <w:szCs w:val="24"/>
+        </w:rPr>
+      </w:pPr>
+      <w:r>
+        <w:rPr>
+          <w:sz w:val="24"/>
+          <w:szCs w:val="24"/>
+        </w:rPr>
+        <w:t xml:space="preserve">On the same topic, there may be a need for duplicate classes due to how exporting .js files is different on the client and server. </w:t>
+      </w:r>
+      <w:r>
+        <w:rPr>
+          <w:sz w:val="24"/>
+          <w:szCs w:val="24"/>
+        </w:rPr>
+        <w:t xml:space="preserve">So, there will usually be 2 files with the same exact class but with different file names (S or C prefix) </w:t>
+      </w:r>
+      <w:r>
+        <w:rPr>
+          <w:sz w:val="24"/>
+          <w:szCs w:val="24"/>
+        </w:rPr>
+        <w:t>and exporting methods</w:t>
+      </w:r>
+      <w:r>
+        <w:rPr>
+          <w:sz w:val="24"/>
+          <w:szCs w:val="24"/>
+        </w:rPr>
+        <w:t xml:space="preserve"> in the </w:t>
+      </w:r>
+      <w:r>
+        <w:rPr>
+          <w:rFonts w:ascii="Consolas" w:hAnsi="Consolas"/>
+          <w:sz w:val="24"/>
+          <w:szCs w:val="24"/>
+        </w:rPr>
+        <w:t xml:space="preserve">/shared </w:t>
+      </w:r>
+      <w:r>
+        <w:rPr>
+          <w:rFonts w:asciiTheme="majorHAnsi" w:hAnsiTheme="majorHAnsi" w:cstheme="majorHAnsi"/>
+          <w:sz w:val="24"/>
+          <w:szCs w:val="24"/>
+        </w:rPr>
+        <w:t xml:space="preserve">folder of the source directory. </w:t>
+      </w:r>
+    </w:p>
+    <w:p>
+      <w:pPr>
+        <w:rPr>
+          <w:sz w:val="24"/>
+          <w:szCs w:val="24"/>
+        </w:rPr>
+      </w:pPr>
+    </w:p>
+    <w:p>
+      <w:pPr>
+        <w:pStyle w:val="Heading1"/>
+      </w:pPr>
+      <w:r>
+        <w:t>Imports and exports, client and server</w:t>
+      </w:r>
+    </w:p>
+    <w:p/>
+    <w:p>
+      <w:pPr>
+        <w:rPr>
+          <w:rStyle w:val="Strong"/>
+        </w:rPr>
+      </w:pPr>
+      <w:r>
+        <w:rPr>
+          <w:rStyle w:val="Strong"/>
+        </w:rPr>
+        <w:t>Client side:</w:t>
+      </w:r>
+    </w:p>
+    <w:p>
+      <w:pPr>
+        <w:rPr>
+          <w:sz w:val="24"/>
+          <w:szCs w:val="24"/>
+        </w:rPr>
+      </w:pPr>
+      <w:r>
+        <w:rPr>
+          <w:sz w:val="24"/>
+          <w:szCs w:val="24"/>
+        </w:rPr>
+        <w:t>In order to get a reference to a class or function from a file you must type this at the top of your file:</w:t>
+      </w:r>
+    </w:p>
+    <w:p>
+      <w:pPr>
+        <w:rPr>
+          <w:rFonts w:ascii="Consolas" w:hAnsi="Consolas"/>
+          <w:sz w:val="24"/>
+          <w:szCs w:val="24"/>
+        </w:rPr>
+      </w:pPr>
+      <w:r>
+        <w:rPr>
+          <w:sz w:val="24"/>
+          <w:szCs w:val="24"/>
+        </w:rPr>
+        <w:tab/>
+      </w:r>
+      <w:r>
+        <w:rPr>
+          <w:rFonts w:ascii="Consolas" w:hAnsi="Consolas"/>
+          <w:sz w:val="24"/>
+          <w:szCs w:val="24"/>
+        </w:rPr>
+        <w:t xml:space="preserve">import </w:t>
+      </w:r>
+      <w:r>
+        <w:rPr>
+          <w:rFonts w:ascii="Consolas" w:hAnsi="Consolas"/>
+          <w:sz w:val="24"/>
+          <w:szCs w:val="24"/>
+        </w:rPr>
+        <w:t>Any</w:t>
+      </w:r>
+      <w:r>
+        <w:rPr>
+          <w:rFonts w:ascii="Consolas" w:hAnsi="Consolas"/>
+          <w:sz w:val="24"/>
+          <w:szCs w:val="24"/>
+        </w:rPr>
+        <w:t xml:space="preserve">ClassName from </w:t>
+      </w:r>
+      <w:proofErr w:type="gramStart"/>
+      <w:r>
+        <w:rPr>
+          <w:rFonts w:ascii="Consolas" w:hAnsi="Consolas"/>
+          <w:sz w:val="24"/>
+          <w:szCs w:val="24"/>
+        </w:rPr>
+        <w:t>“./</w:t>
+      </w:r>
+      <w:proofErr w:type="gramEnd"/>
+      <w:r>
+        <w:rPr>
+          <w:rFonts w:ascii="Consolas" w:hAnsi="Consolas"/>
+          <w:sz w:val="24"/>
+          <w:szCs w:val="24"/>
+        </w:rPr>
+        <w:t>&lt;yourPath&gt;”</w:t>
+      </w:r>
+    </w:p>
+    <w:p>
+      <w:pPr>
+        <w:rPr>
+          <w:rFonts w:asciiTheme="majorHAnsi" w:hAnsiTheme="majorHAnsi" w:cstheme="majorHAnsi"/>
+          <w:sz w:val="24"/>
+          <w:szCs w:val="24"/>
+        </w:rPr>
+      </w:pPr>
+      <w:r>
+        <w:rPr>
+          <w:rFonts w:asciiTheme="majorHAnsi" w:hAnsiTheme="majorHAnsi" w:cstheme="majorHAnsi"/>
+          <w:sz w:val="24"/>
+          <w:szCs w:val="24"/>
+        </w:rPr>
+        <w:t xml:space="preserve">Remember to add a </w:t>
+      </w:r>
+      <w:proofErr w:type="gramStart"/>
+      <w:r>
+        <w:rPr>
+          <w:rFonts w:asciiTheme="majorHAnsi" w:hAnsiTheme="majorHAnsi" w:cstheme="majorHAnsi"/>
+          <w:sz w:val="24"/>
+          <w:szCs w:val="24"/>
+        </w:rPr>
+        <w:t>“./</w:t>
+      </w:r>
+      <w:proofErr w:type="gramEnd"/>
+      <w:r>
+        <w:rPr>
+          <w:rFonts w:asciiTheme="majorHAnsi" w:hAnsiTheme="majorHAnsi" w:cstheme="majorHAnsi"/>
+          <w:sz w:val="24"/>
+          <w:szCs w:val="24"/>
+        </w:rPr>
+        <w:t>” before every file path. This is just how JavaScript wants it.</w:t>
+      </w:r>
+      <w:r>
+        <w:rPr>
+          <w:rFonts w:asciiTheme="majorHAnsi" w:hAnsiTheme="majorHAnsi" w:cstheme="majorHAnsi"/>
+          <w:sz w:val="24"/>
+          <w:szCs w:val="24"/>
+        </w:rPr>
+        <w:t xml:space="preserve"> Also remember </w:t>
+      </w:r>
+      <w:r>
+        <w:rPr>
+          <w:rFonts w:asciiTheme="majorHAnsi" w:hAnsiTheme="majorHAnsi" w:cstheme="majorHAnsi"/>
+          <w:sz w:val="24"/>
+          <w:szCs w:val="24"/>
+        </w:rPr>
+        <w:t>that you can import that class with any name</w:t>
+      </w:r>
+      <w:r>
+        <w:rPr>
+          <w:rFonts w:asciiTheme="majorHAnsi" w:hAnsiTheme="majorHAnsi" w:cstheme="majorHAnsi"/>
+          <w:sz w:val="24"/>
+          <w:szCs w:val="24"/>
+        </w:rPr>
+        <w:t>,</w:t>
+      </w:r>
+      <w:r>
+        <w:rPr>
+          <w:rFonts w:asciiTheme="majorHAnsi" w:hAnsiTheme="majorHAnsi" w:cstheme="majorHAnsi"/>
+          <w:sz w:val="24"/>
+          <w:szCs w:val="24"/>
+        </w:rPr>
+        <w:t xml:space="preserve"> </w:t>
+      </w:r>
+      <w:proofErr w:type="gramStart"/>
+      <w:r>
+        <w:rPr>
+          <w:rFonts w:asciiTheme="majorHAnsi" w:hAnsiTheme="majorHAnsi" w:cstheme="majorHAnsi"/>
+          <w:sz w:val="24"/>
+          <w:szCs w:val="24"/>
+        </w:rPr>
+        <w:t>as long as</w:t>
+      </w:r>
+      <w:proofErr w:type="gramEnd"/>
+      <w:r>
+        <w:rPr>
+          <w:rFonts w:asciiTheme="majorHAnsi" w:hAnsiTheme="majorHAnsi" w:cstheme="majorHAnsi"/>
+          <w:sz w:val="24"/>
+          <w:szCs w:val="24"/>
+        </w:rPr>
+        <w:t xml:space="preserve"> it is exported with </w:t>
+      </w:r>
+      <w:r>
+        <w:rPr>
+          <w:rFonts w:ascii="Consolas" w:hAnsi="Consolas" w:cstheme="majorHAnsi"/>
+          <w:sz w:val="24"/>
+          <w:szCs w:val="24"/>
+        </w:rPr>
+        <w:t>export default</w:t>
+      </w:r>
+      <w:r>
+        <w:rPr>
+          <w:rFonts w:asciiTheme="majorHAnsi" w:hAnsiTheme="majorHAnsi" w:cstheme="majorHAnsi"/>
+          <w:sz w:val="24"/>
+          <w:szCs w:val="24"/>
+        </w:rPr>
+        <w:t xml:space="preserve"> as it is defined in that file, but more on that later. </w:t>
+      </w:r>
+    </w:p>
+    <w:p>
+      <w:pPr>
+        <w:rPr>
+          <w:rFonts w:asciiTheme="majorHAnsi" w:hAnsiTheme="majorHAnsi" w:cstheme="majorHAnsi"/>
+          <w:sz w:val="24"/>
+          <w:szCs w:val="24"/>
+        </w:rPr>
+      </w:pPr>
+      <w:r>
+        <w:rPr>
+          <w:rFonts w:asciiTheme="majorHAnsi" w:hAnsiTheme="majorHAnsi" w:cstheme="majorHAnsi"/>
+          <w:sz w:val="24"/>
+          <w:szCs w:val="24"/>
+        </w:rPr>
+        <w:t>If you want to include multiple things from a file that exports multiple things, type the following</w:t>
+      </w:r>
+      <w:proofErr w:type="gramStart"/>
+      <w:r>
+        <w:rPr>
+          <w:rFonts w:asciiTheme="majorHAnsi" w:hAnsiTheme="majorHAnsi" w:cstheme="majorHAnsi"/>
+          <w:sz w:val="24"/>
+          <w:szCs w:val="24"/>
+        </w:rPr>
+        <w:t xml:space="preserve">. </w:t>
+      </w:r>
+      <w:proofErr w:type="gramEnd"/>
+      <w:r>
+        <w:rPr>
+          <w:rFonts w:asciiTheme="majorHAnsi" w:hAnsiTheme="majorHAnsi" w:cstheme="majorHAnsi"/>
+          <w:sz w:val="24"/>
+          <w:szCs w:val="24"/>
+        </w:rPr>
+        <w:t>Be careful, as naming here matters</w:t>
+      </w:r>
+      <w:r>
+        <w:rPr>
+          <w:rFonts w:asciiTheme="majorHAnsi" w:hAnsiTheme="majorHAnsi" w:cstheme="majorHAnsi"/>
+          <w:sz w:val="24"/>
+          <w:szCs w:val="24"/>
+        </w:rPr>
+        <w:t>:</w:t>
+      </w:r>
+    </w:p>
+    <w:p>
+      <w:pPr>
+        <w:rPr>
+          <w:rFonts w:ascii="Consolas" w:hAnsi="Consolas" w:cstheme="majorHAnsi"/>
+          <w:sz w:val="24"/>
+          <w:szCs w:val="24"/>
+        </w:rPr>
+      </w:pPr>
+      <w:r>
+        <w:rPr>
+          <w:rFonts w:asciiTheme="majorHAnsi" w:hAnsiTheme="majorHAnsi" w:cstheme="majorHAnsi"/>
+          <w:sz w:val="24"/>
+          <w:szCs w:val="24"/>
+        </w:rPr>
+        <w:lastRenderedPageBreak/>
+        <w:tab/>
+      </w:r>
+      <w:r>
+        <w:rPr>
+          <w:rFonts w:ascii="Consolas" w:hAnsi="Consolas" w:cstheme="majorHAnsi"/>
+          <w:sz w:val="24"/>
+          <w:szCs w:val="24"/>
+        </w:rPr>
+        <w:t xml:space="preserve">import {Class1, Class2, ..., ClassN} from </w:t>
+      </w:r>
+      <w:proofErr w:type="gramStart"/>
+      <w:r>
+        <w:rPr>
+          <w:rFonts w:ascii="Consolas" w:hAnsi="Consolas" w:cstheme="majorHAnsi"/>
+          <w:sz w:val="24"/>
+          <w:szCs w:val="24"/>
+        </w:rPr>
+        <w:t>“./</w:t>
+      </w:r>
+      <w:proofErr w:type="gramEnd"/>
+      <w:r>
+        <w:rPr>
+          <w:rFonts w:ascii="Consolas" w:hAnsi="Consolas" w:cstheme="majorHAnsi"/>
+          <w:sz w:val="24"/>
+          <w:szCs w:val="24"/>
+        </w:rPr>
+        <w:t>&lt;yourPath&gt;”</w:t>
+      </w:r>
+    </w:p>
+    <w:p>
+      <w:pPr>
+        <w:rPr>
+          <w:rFonts w:asciiTheme="majorHAnsi" w:hAnsiTheme="majorHAnsi" w:cstheme="majorHAnsi"/>
+          <w:sz w:val="24"/>
+          <w:szCs w:val="24"/>
+        </w:rPr>
+      </w:pPr>
+    </w:p>
+    <w:p>
+      <w:pPr>
+        <w:rPr>
+          <w:rFonts w:asciiTheme="majorHAnsi" w:hAnsiTheme="majorHAnsi" w:cstheme="majorHAnsi"/>
+          <w:sz w:val="24"/>
+          <w:szCs w:val="24"/>
+        </w:rPr>
+      </w:pPr>
+      <w:r>
+        <w:rPr>
+          <w:rFonts w:asciiTheme="majorHAnsi" w:hAnsiTheme="majorHAnsi" w:cstheme="majorHAnsi"/>
+          <w:sz w:val="24"/>
+          <w:szCs w:val="24"/>
+        </w:rPr>
+        <w:t xml:space="preserve">Exporting works a bit differently. You can </w:t>
+      </w:r>
+      <w:r>
+        <w:rPr>
+          <w:rFonts w:asciiTheme="majorHAnsi" w:hAnsiTheme="majorHAnsi" w:cstheme="majorHAnsi"/>
+          <w:sz w:val="24"/>
+          <w:szCs w:val="24"/>
+        </w:rPr>
+        <w:t xml:space="preserve">choose to export only one class or function for that file upon declaration like this. </w:t>
+      </w:r>
+    </w:p>
+    <w:p>
+      <w:pPr>
+        <w:rPr>
+          <w:rFonts w:ascii="Consolas" w:hAnsi="Consolas" w:cstheme="majorHAnsi"/>
+          <w:sz w:val="24"/>
+          <w:szCs w:val="24"/>
+        </w:rPr>
+      </w:pPr>
+      <w:r>
+        <w:rPr>
+          <w:rFonts w:asciiTheme="majorHAnsi" w:hAnsiTheme="majorHAnsi" w:cstheme="majorHAnsi"/>
+          <w:sz w:val="24"/>
+          <w:szCs w:val="24"/>
+        </w:rPr>
+        <w:tab/>
+      </w:r>
+      <w:r>
+        <w:rPr>
+          <w:rFonts w:ascii="Consolas" w:hAnsi="Consolas" w:cstheme="majorHAnsi"/>
+          <w:sz w:val="24"/>
+          <w:szCs w:val="24"/>
+        </w:rPr>
+        <w:t>export default class MyNewClas</w:t>
+      </w:r>
+      <w:r>
+        <w:rPr>
+          <w:rFonts w:ascii="Consolas" w:hAnsi="Consolas" w:cstheme="majorHAnsi"/>
+          <w:sz w:val="24"/>
+          <w:szCs w:val="24"/>
+        </w:rPr>
+        <w:t>s</w:t>
+      </w:r>
+      <w:r>
+        <w:rPr>
+          <w:rFonts w:ascii="Consolas" w:hAnsi="Consolas" w:cstheme="majorHAnsi"/>
+          <w:sz w:val="24"/>
+          <w:szCs w:val="24"/>
+        </w:rPr>
+        <w:t xml:space="preserve"> {</w:t>
+      </w:r>
+    </w:p>
+    <w:p>
+      <w:pPr>
+        <w:rPr>
+          <w:rFonts w:ascii="Consolas" w:hAnsi="Consolas" w:cstheme="majorHAnsi"/>
+          <w:sz w:val="24"/>
+          <w:szCs w:val="24"/>
+        </w:rPr>
+      </w:pPr>
+      <w:r>
+        <w:rPr>
+          <w:rFonts w:ascii="Consolas" w:hAnsi="Consolas" w:cstheme="majorHAnsi"/>
+          <w:sz w:val="24"/>
+          <w:szCs w:val="24"/>
+        </w:rPr>
+        <w:tab/>
+      </w:r>
+      <w:r>
+        <w:rPr>
+          <w:rFonts w:ascii="Consolas" w:hAnsi="Consolas" w:cstheme="majorHAnsi"/>
+          <w:sz w:val="24"/>
+          <w:szCs w:val="24"/>
+        </w:rPr>
+        <w:tab/>
+        <w:t>...</w:t>
+      </w:r>
+    </w:p>
+    <w:p>
+      <w:pPr>
+        <w:rPr>
+          <w:rFonts w:asciiTheme="majorHAnsi" w:hAnsiTheme="majorHAnsi" w:cstheme="majorHAnsi"/>
+          <w:sz w:val="24"/>
+          <w:szCs w:val="24"/>
+        </w:rPr>
+      </w:pPr>
+      <w:r>
+        <w:rPr>
+          <w:rFonts w:asciiTheme="majorHAnsi" w:hAnsiTheme="majorHAnsi" w:cstheme="majorHAnsi"/>
+          <w:sz w:val="24"/>
+          <w:szCs w:val="24"/>
+        </w:rPr>
+        <w:t xml:space="preserve">This code means that </w:t>
+      </w:r>
+      <w:r>
+        <w:rPr>
+          <w:rFonts w:asciiTheme="majorHAnsi" w:hAnsiTheme="majorHAnsi" w:cstheme="majorHAnsi"/>
+          <w:sz w:val="24"/>
+          <w:szCs w:val="24"/>
+        </w:rPr>
+        <w:t xml:space="preserve">you are dedicating that file to export </w:t>
+      </w:r>
+      <w:r>
+        <w:rPr>
+          <w:rFonts w:asciiTheme="majorHAnsi" w:hAnsiTheme="majorHAnsi" w:cstheme="majorHAnsi"/>
+          <w:sz w:val="24"/>
+          <w:szCs w:val="24"/>
+        </w:rPr>
+        <w:t xml:space="preserve">this class by default, but you can also import it with any name. </w:t>
+      </w:r>
+    </w:p>
+    <w:p>
+      <w:pPr>
+        <w:rPr>
+          <w:rFonts w:asciiTheme="majorHAnsi" w:hAnsiTheme="majorHAnsi" w:cstheme="majorHAnsi"/>
+          <w:sz w:val="24"/>
+          <w:szCs w:val="24"/>
+        </w:rPr>
+      </w:pPr>
+      <w:r>
+        <w:rPr>
+          <w:rFonts w:asciiTheme="majorHAnsi" w:hAnsiTheme="majorHAnsi" w:cstheme="majorHAnsi"/>
+          <w:sz w:val="24"/>
+          <w:szCs w:val="24"/>
+        </w:rPr>
+        <w:t>If you would like to export multiple things in a file</w:t>
+      </w:r>
+      <w:r>
+        <w:rPr>
+          <w:rFonts w:asciiTheme="majorHAnsi" w:hAnsiTheme="majorHAnsi" w:cstheme="majorHAnsi"/>
+          <w:sz w:val="24"/>
+          <w:szCs w:val="24"/>
+        </w:rPr>
+        <w:t xml:space="preserve"> (even along with a default export), type the following:</w:t>
+      </w:r>
+    </w:p>
+    <w:p>
+      <w:pPr>
+        <w:rPr>
+          <w:rFonts w:ascii="Consolas" w:hAnsi="Consolas" w:cstheme="majorHAnsi"/>
+          <w:sz w:val="24"/>
+          <w:szCs w:val="24"/>
+        </w:rPr>
+      </w:pPr>
+      <w:r>
+        <w:rPr>
+          <w:rFonts w:asciiTheme="majorHAnsi" w:hAnsiTheme="majorHAnsi" w:cstheme="majorHAnsi"/>
+          <w:sz w:val="24"/>
+          <w:szCs w:val="24"/>
+        </w:rPr>
+        <w:tab/>
+      </w:r>
+      <w:r>
+        <w:rPr>
+          <w:rFonts w:ascii="Consolas" w:hAnsi="Consolas" w:cstheme="majorHAnsi"/>
+          <w:sz w:val="24"/>
+          <w:szCs w:val="24"/>
+        </w:rPr>
+        <w:t>export function MyFunc(parameter) {</w:t>
+      </w:r>
+    </w:p>
+    <w:p>
+      <w:pPr>
+        <w:rPr>
+          <w:rFonts w:ascii="Consolas" w:hAnsi="Consolas" w:cstheme="majorHAnsi"/>
+          <w:sz w:val="24"/>
+          <w:szCs w:val="24"/>
+        </w:rPr>
+      </w:pPr>
+      <w:r>
+        <w:rPr>
+          <w:rFonts w:ascii="Consolas" w:hAnsi="Consolas" w:cstheme="majorHAnsi"/>
+          <w:sz w:val="24"/>
+          <w:szCs w:val="24"/>
+        </w:rPr>
+        <w:tab/>
+      </w:r>
+      <w:r>
+        <w:rPr>
+          <w:rFonts w:ascii="Consolas" w:hAnsi="Consolas" w:cstheme="majorHAnsi"/>
+          <w:sz w:val="24"/>
+          <w:szCs w:val="24"/>
+        </w:rPr>
+        <w:tab/>
+        <w:t>...</w:t>
+      </w:r>
+    </w:p>
+    <w:p>
+      <w:pPr>
+        <w:rPr>
+          <w:rFonts w:ascii="Consolas" w:hAnsi="Consolas" w:cstheme="majorHAnsi"/>
+          <w:sz w:val="24"/>
+          <w:szCs w:val="24"/>
+        </w:rPr>
+      </w:pPr>
+      <w:r>
+        <w:rPr>
+          <w:rFonts w:ascii="Consolas" w:hAnsi="Consolas" w:cstheme="majorHAnsi"/>
+          <w:sz w:val="24"/>
+          <w:szCs w:val="24"/>
+        </w:rPr>
+        <w:tab/>
+        <w:t>export class MyClass {</w:t>
+      </w:r>
+    </w:p>
+    <w:p>
+      <w:pPr>
+        <w:rPr>
+          <w:rFonts w:ascii="Consolas" w:hAnsi="Consolas" w:cstheme="majorHAnsi"/>
+          <w:sz w:val="24"/>
+          <w:szCs w:val="24"/>
+        </w:rPr>
+      </w:pPr>
+      <w:r>
+        <w:rPr>
+          <w:rFonts w:ascii="Consolas" w:hAnsi="Consolas" w:cstheme="majorHAnsi"/>
+          <w:sz w:val="24"/>
+          <w:szCs w:val="24"/>
+        </w:rPr>
+        <w:tab/>
+      </w:r>
+      <w:r>
+        <w:rPr>
+          <w:rFonts w:ascii="Consolas" w:hAnsi="Consolas" w:cstheme="majorHAnsi"/>
+          <w:sz w:val="24"/>
+          <w:szCs w:val="24"/>
+        </w:rPr>
+        <w:tab/>
+        <w:t>...</w:t>
+      </w:r>
+    </w:p>
+    <w:p>
+      <w:pPr>
+        <w:rPr>
+          <w:rFonts w:asciiTheme="majorHAnsi" w:hAnsiTheme="majorHAnsi" w:cstheme="majorHAnsi"/>
+          <w:sz w:val="24"/>
+          <w:szCs w:val="24"/>
+        </w:rPr>
+      </w:pPr>
+      <w:r>
+        <w:rPr>
+          <w:rFonts w:asciiTheme="majorHAnsi" w:hAnsiTheme="majorHAnsi" w:cstheme="majorHAnsi"/>
+          <w:sz w:val="24"/>
+          <w:szCs w:val="24"/>
+        </w:rPr>
+        <w:t xml:space="preserve">You can also export them after they are defined like this: </w:t>
+      </w:r>
+    </w:p>
+    <w:p>
+      <w:pPr>
+        <w:rPr>
+          <w:rFonts w:ascii="Consolas" w:hAnsi="Consolas" w:cstheme="majorHAnsi"/>
+          <w:sz w:val="24"/>
+          <w:szCs w:val="24"/>
+        </w:rPr>
+      </w:pPr>
+      <w:r>
+        <w:rPr>
+          <w:rFonts w:asciiTheme="majorHAnsi" w:hAnsiTheme="majorHAnsi" w:cstheme="majorHAnsi"/>
+          <w:sz w:val="24"/>
+          <w:szCs w:val="24"/>
+        </w:rPr>
+        <w:tab/>
+      </w:r>
+      <w:r>
+        <w:rPr>
+          <w:rFonts w:ascii="Consolas" w:hAnsi="Consolas" w:cstheme="majorHAnsi"/>
+          <w:sz w:val="24"/>
+          <w:szCs w:val="24"/>
+        </w:rPr>
+        <w:t>export {MyFunc, MyClass}</w:t>
+      </w:r>
+    </w:p>
+    <w:p>
+      <w:pPr>
+        <w:rPr>
+          <w:rStyle w:val="Strong"/>
+        </w:rPr>
+      </w:pPr>
+      <w:r>
+        <w:rPr>
+          <w:rStyle w:val="Strong"/>
+        </w:rPr>
+        <w:t>Server side</w:t>
+      </w:r>
+      <w:r>
+        <w:rPr>
+          <w:rStyle w:val="Strong"/>
+        </w:rPr>
+        <w:t>:</w:t>
+      </w:r>
+    </w:p>
+    <w:p>
+      <w:pPr>
+        <w:rPr>
+          <w:rStyle w:val="Strong"/>
+          <w:rFonts w:asciiTheme="majorHAnsi" w:hAnsiTheme="majorHAnsi" w:cstheme="majorHAnsi"/>
+          <w:b w:val="0"/>
+          <w:bCs w:val="0"/>
+          <w:sz w:val="24"/>
+          <w:szCs w:val="24"/>
+        </w:rPr>
+      </w:pPr>
+      <w:r>
+        <w:rPr>
+          <w:rStyle w:val="Strong"/>
+          <w:rFonts w:asciiTheme="majorHAnsi" w:hAnsiTheme="majorHAnsi" w:cstheme="majorHAnsi"/>
+          <w:b w:val="0"/>
+          <w:bCs w:val="0"/>
+          <w:sz w:val="24"/>
+          <w:szCs w:val="24"/>
+        </w:rPr>
+        <w:t>Exporting and importing is a lot simpler (and less intuitive) on the server side. To export a new class just type this at the end of your file:</w:t>
+      </w:r>
+    </w:p>
+    <w:p>
+      <w:pPr>
+        <w:rPr>
+          <w:rStyle w:val="Strong"/>
+          <w:rFonts w:ascii="Consolas" w:hAnsi="Consolas" w:cstheme="majorHAnsi"/>
+          <w:b w:val="0"/>
+          <w:bCs w:val="0"/>
+          <w:sz w:val="24"/>
+          <w:szCs w:val="24"/>
+        </w:rPr>
+      </w:pPr>
+      <w:r>
+        <w:rPr>
+          <w:rStyle w:val="Strong"/>
+          <w:rFonts w:asciiTheme="majorHAnsi" w:hAnsiTheme="majorHAnsi" w:cstheme="majorHAnsi"/>
+          <w:b w:val="0"/>
+          <w:bCs w:val="0"/>
+          <w:sz w:val="24"/>
+          <w:szCs w:val="24"/>
+        </w:rPr>
+        <w:tab/>
+      </w:r>
+      <w:proofErr w:type="gramStart"/>
+      <w:r>
+        <w:rPr>
+          <w:rStyle w:val="Strong"/>
+          <w:rFonts w:ascii="Consolas" w:hAnsi="Consolas" w:cstheme="majorHAnsi"/>
+          <w:b w:val="0"/>
+          <w:bCs w:val="0"/>
+          <w:sz w:val="24"/>
+          <w:szCs w:val="24"/>
+        </w:rPr>
+        <w:t>module.exports</w:t>
+      </w:r>
+      <w:proofErr w:type="gramEnd"/>
+      <w:r>
+        <w:rPr>
+          <w:rStyle w:val="Strong"/>
+          <w:rFonts w:ascii="Consolas" w:hAnsi="Consolas" w:cstheme="majorHAnsi"/>
+          <w:b w:val="0"/>
+          <w:bCs w:val="0"/>
+          <w:sz w:val="24"/>
+          <w:szCs w:val="24"/>
+        </w:rPr>
+        <w:t xml:space="preserve"> = MyNewClass</w:t>
+      </w:r>
+      <w:r>
+        <w:rPr>
+          <w:rStyle w:val="Strong"/>
+          <w:rFonts w:ascii="Consolas" w:hAnsi="Consolas" w:cstheme="majorHAnsi"/>
+          <w:b w:val="0"/>
+          <w:bCs w:val="0"/>
+          <w:sz w:val="24"/>
+          <w:szCs w:val="24"/>
+        </w:rPr>
+        <w:t>;</w:t>
+      </w:r>
+    </w:p>
+    <w:p>
+      <w:pPr>
+        <w:rPr>
+          <w:rStyle w:val="Strong"/>
+          <w:rFonts w:asciiTheme="majorHAnsi" w:hAnsiTheme="majorHAnsi" w:cstheme="majorHAnsi"/>
+          <w:b w:val="0"/>
+          <w:bCs w:val="0"/>
+          <w:sz w:val="24"/>
+          <w:szCs w:val="24"/>
+        </w:rPr>
+      </w:pPr>
+      <w:r>
+        <w:rPr>
+          <w:rStyle w:val="Strong"/>
+          <w:rFonts w:asciiTheme="majorHAnsi" w:hAnsiTheme="majorHAnsi" w:cstheme="majorHAnsi"/>
+          <w:b w:val="0"/>
+          <w:bCs w:val="0"/>
+          <w:sz w:val="24"/>
+          <w:szCs w:val="24"/>
+        </w:rPr>
+        <w:t>To import it, type this at the start of your file:</w:t>
+      </w:r>
+    </w:p>
+    <w:p>
+      <w:pPr>
+        <w:rPr>
+          <w:rStyle w:val="Strong"/>
+          <w:rFonts w:ascii="Consolas" w:hAnsi="Consolas" w:cstheme="majorHAnsi"/>
+          <w:b w:val="0"/>
+          <w:bCs w:val="0"/>
+          <w:sz w:val="24"/>
+          <w:szCs w:val="24"/>
+        </w:rPr>
+      </w:pPr>
+      <w:r>
+        <w:rPr>
+          <w:rStyle w:val="Strong"/>
+          <w:rFonts w:asciiTheme="majorHAnsi" w:hAnsiTheme="majorHAnsi" w:cstheme="majorHAnsi"/>
+          <w:b w:val="0"/>
+          <w:bCs w:val="0"/>
+          <w:sz w:val="24"/>
+          <w:szCs w:val="24"/>
+        </w:rPr>
+        <w:tab/>
+      </w:r>
+      <w:r>
+        <w:rPr>
+          <w:rStyle w:val="Strong"/>
+          <w:rFonts w:ascii="Consolas" w:hAnsi="Consolas" w:cstheme="majorHAnsi"/>
+          <w:b w:val="0"/>
+          <w:bCs w:val="0"/>
+          <w:sz w:val="24"/>
+          <w:szCs w:val="24"/>
+        </w:rPr>
+        <w:t>var MyNewClass = require(</w:t>
+      </w:r>
+      <w:proofErr w:type="gramStart"/>
+      <w:r>
+        <w:rPr>
+          <w:rStyle w:val="Strong"/>
+          <w:rFonts w:ascii="Consolas" w:hAnsi="Consolas" w:cstheme="majorHAnsi"/>
+          <w:b w:val="0"/>
+          <w:bCs w:val="0"/>
+          <w:sz w:val="24"/>
+          <w:szCs w:val="24"/>
+        </w:rPr>
+        <w:t>“./</w:t>
+      </w:r>
+      <w:proofErr w:type="gramEnd"/>
+      <w:r>
+        <w:rPr>
+          <w:rStyle w:val="Strong"/>
+          <w:rFonts w:ascii="Consolas" w:hAnsi="Consolas" w:cstheme="majorHAnsi"/>
+          <w:b w:val="0"/>
+          <w:bCs w:val="0"/>
+          <w:sz w:val="24"/>
+          <w:szCs w:val="24"/>
+        </w:rPr>
+        <w:t>&lt;filePath&gt;”</w:t>
+      </w:r>
+      <w:bookmarkStart w:id="0" w:name="_GoBack"/>
+      <w:bookmarkEnd w:id="0"/>
+      <w:r>
+        <w:rPr>
+          <w:rStyle w:val="Strong"/>
+          <w:rFonts w:ascii="Consolas" w:hAnsi="Consolas" w:cstheme="majorHAnsi"/>
+          <w:b w:val="0"/>
+          <w:bCs w:val="0"/>
+          <w:sz w:val="24"/>
+          <w:szCs w:val="24"/>
+        </w:rPr>
+        <w:t>)</w:t>
+      </w:r>
+      <w:r>
+        <w:rPr>
+          <w:rStyle w:val="Strong"/>
+          <w:rFonts w:ascii="Consolas" w:hAnsi="Consolas" w:cstheme="majorHAnsi"/>
+          <w:b w:val="0"/>
+          <w:bCs w:val="0"/>
+          <w:sz w:val="24"/>
+          <w:szCs w:val="24"/>
+        </w:rPr>
+        <w:t>;</w:t>
       </w:r>
     </w:p>
     <w:sectPr>
@@ -1240,6 +2157,17 @@
       <w:color w:val="4472C4" w:themeColor="accent1"/>
     </w:rPr>
   </w:style>
+  <w:style w:type="character" w:styleId="Strong">
+    <w:name w:val="Strong"/>
+    <w:basedOn w:val="DefaultParagraphFont"/>
+    <w:uiPriority w:val="22"/>
+    <w:qFormat/>
+    <w:rsid w:val="00B92E0E"/>
+    <w:rPr>
+      <w:b/>
+      <w:bCs/>
+    </w:rPr>
+  </w:style>
 </w:styles>
 </file>
 

</xml_diff>

<commit_message>
trying to fix faulty data pack transmission
</commit_message>
<xml_diff>
--- a/DevDocs.docx
+++ b/DevDocs.docx
@@ -1518,6 +1518,45 @@
           <w:t>http://buildnewgames.com/real-time-multiplayer/</w:t>
         </w:r>
       </w:hyperlink>
+    </w:p>
+    <w:p/>
+    <w:p>
+      <w:pPr>
+        <w:pStyle w:val="Heading1"/>
+      </w:pPr>
+      <w:r>
+        <w:t>Naming conventions</w:t>
+      </w:r>
+    </w:p>
+    <w:p>
+      <w:pPr>
+        <w:rPr>
+          <w:sz w:val="24"/>
+          <w:szCs w:val="24"/>
+        </w:rPr>
+      </w:pPr>
+    </w:p>
+    <w:p>
+      <w:pPr>
+        <w:rPr>
+          <w:sz w:val="24"/>
+          <w:szCs w:val="24"/>
+        </w:rPr>
+      </w:pPr>
+      <w:r>
+        <w:rPr>
+          <w:sz w:val="24"/>
+          <w:szCs w:val="24"/>
+        </w:rPr>
+        <w:t>“t_” prefix</w:t>
+      </w:r>
+      <w:r>
+        <w:rPr>
+          <w:sz w:val="24"/>
+          <w:szCs w:val="24"/>
+        </w:rPr>
+        <w:t xml:space="preserve">: Indicates that a variable is solely used for testing and is to be removed later. </w:t>
+      </w:r>
       <w:bookmarkStart w:id="0" w:name="_GoBack"/>
       <w:bookmarkEnd w:id="0"/>
     </w:p>

</xml_diff>